<commit_message>
Made some changes to the document
</commit_message>
<xml_diff>
--- a/HotelHubFinal/Hotel Hub Report Document.docx
+++ b/HotelHubFinal/Hotel Hub Report Document.docx
@@ -17,6 +17,14 @@
           <w:sz w:val="32"/>
           <w:szCs w:val="32"/>
         </w:rPr>
+        <w:t xml:space="preserve">Individual Project: </w:t>
+      </w:r>
+      <w:r>
+        <w:rPr>
+          <w:rFonts w:ascii="Times New Roman" w:hAnsi="Times New Roman" w:cs="Times New Roman"/>
+          <w:sz w:val="32"/>
+          <w:szCs w:val="32"/>
+        </w:rPr>
         <w:t xml:space="preserve">Hotel Hub </w:t>
       </w:r>
     </w:p>
@@ -43,18 +51,29 @@
           <w:sz w:val="28"/>
           <w:szCs w:val="28"/>
         </w:rPr>
-        <w:t xml:space="preserve">Ganesh </w:t>
-      </w:r>
-      <w:proofErr w:type="spellStart"/>
-      <w:r>
-        <w:rPr>
-          <w:rFonts w:ascii="Times New Roman" w:hAnsi="Times New Roman" w:cs="Times New Roman"/>
+        <w:t>Ganesh Budhathoki</w:t>
+      </w:r>
+    </w:p>
+    <w:p>
+      <w:pPr>
+        <w:rPr>
+          <w:rFonts w:ascii="Times New Roman" w:hAnsi="Times New Roman" w:cs="Times New Roman"/>
+          <w:b/>
+          <w:bCs/>
           <w:sz w:val="28"/>
           <w:szCs w:val="28"/>
         </w:rPr>
-        <w:t>Budhathoki</w:t>
-      </w:r>
-      <w:proofErr w:type="spellEnd"/>
+      </w:pPr>
+      <w:r>
+        <w:rPr>
+          <w:rFonts w:ascii="Times New Roman" w:hAnsi="Times New Roman" w:cs="Times New Roman"/>
+          <w:b/>
+          <w:bCs/>
+          <w:sz w:val="28"/>
+          <w:szCs w:val="28"/>
+        </w:rPr>
+        <w:t>Summary:</w:t>
+      </w:r>
     </w:p>
     <w:p>
       <w:pPr>
@@ -89,33 +108,54 @@
           <w:szCs w:val="24"/>
         </w:rPr>
         <w:tab/>
-        <w:t>When you start you must first clone the repo to a folder in whatever you are using. Then if you need to make any changes to the configurations, there is a _</w:t>
-      </w:r>
-      <w:proofErr w:type="spellStart"/>
-      <w:r>
-        <w:rPr>
-          <w:rFonts w:ascii="Times New Roman" w:hAnsi="Times New Roman" w:cs="Times New Roman"/>
-          <w:sz w:val="24"/>
-          <w:szCs w:val="24"/>
-        </w:rPr>
-        <w:t>settings.php</w:t>
-      </w:r>
-      <w:proofErr w:type="spellEnd"/>
-      <w:r>
-        <w:rPr>
-          <w:rFonts w:ascii="Times New Roman" w:hAnsi="Times New Roman" w:cs="Times New Roman"/>
-          <w:sz w:val="24"/>
-          <w:szCs w:val="24"/>
-        </w:rPr>
-        <w:t xml:space="preserve"> that has some constants defined that you can change to </w:t>
-      </w:r>
-      <w:r>
-        <w:rPr>
-          <w:rFonts w:ascii="Times New Roman" w:hAnsi="Times New Roman" w:cs="Times New Roman"/>
-          <w:sz w:val="24"/>
-          <w:szCs w:val="24"/>
-        </w:rPr>
-        <w:t>fit the project to your device. We had some difficulties implementing these settings in some of the classes, I would get an error that tells me that it cannot find the folder so I included this setting for the pages that would allow it. Other than that everything else works as expected.</w:t>
+        <w:t xml:space="preserve">When you start you must first clone the repo to a folder in whatever you are using. Then if you need to make any changes to the configurations, there is a _settings.php that has some constants defined that you can change to </w:t>
+      </w:r>
+      <w:r>
+        <w:rPr>
+          <w:rFonts w:ascii="Times New Roman" w:hAnsi="Times New Roman" w:cs="Times New Roman"/>
+          <w:sz w:val="24"/>
+          <w:szCs w:val="24"/>
+        </w:rPr>
+        <w:t xml:space="preserve">fit the project to your device. We had some difficulties implementing these settings in some of the classes, I would get an error that tells me that it cannot find the folder so I included this setting for the pages that would allow it. Other than </w:t>
+      </w:r>
+      <w:proofErr w:type="gramStart"/>
+      <w:r>
+        <w:rPr>
+          <w:rFonts w:ascii="Times New Roman" w:hAnsi="Times New Roman" w:cs="Times New Roman"/>
+          <w:sz w:val="24"/>
+          <w:szCs w:val="24"/>
+        </w:rPr>
+        <w:t>that</w:t>
+      </w:r>
+      <w:proofErr w:type="gramEnd"/>
+      <w:r>
+        <w:rPr>
+          <w:rFonts w:ascii="Times New Roman" w:hAnsi="Times New Roman" w:cs="Times New Roman"/>
+          <w:sz w:val="24"/>
+          <w:szCs w:val="24"/>
+        </w:rPr>
+        <w:t xml:space="preserve"> everything else works as expected.</w:t>
+      </w:r>
+    </w:p>
+    <w:p>
+      <w:pPr>
+        <w:rPr>
+          <w:rFonts w:ascii="Times New Roman" w:hAnsi="Times New Roman" w:cs="Times New Roman"/>
+          <w:b/>
+          <w:bCs/>
+          <w:sz w:val="24"/>
+          <w:szCs w:val="24"/>
+        </w:rPr>
+      </w:pPr>
+      <w:r>
+        <w:rPr>
+          <w:rFonts w:ascii="Times New Roman" w:hAnsi="Times New Roman" w:cs="Times New Roman"/>
+          <w:b/>
+          <w:bCs/>
+          <w:sz w:val="24"/>
+          <w:szCs w:val="24"/>
+        </w:rPr>
+        <w:t>Index</w:t>
       </w:r>
     </w:p>
     <w:p>
@@ -201,6 +241,73 @@
           <w:szCs w:val="24"/>
         </w:rPr>
       </w:pPr>
+    </w:p>
+    <w:p>
+      <w:pPr>
+        <w:rPr>
+          <w:rFonts w:ascii="Times New Roman" w:hAnsi="Times New Roman" w:cs="Times New Roman"/>
+          <w:sz w:val="24"/>
+          <w:szCs w:val="24"/>
+        </w:rPr>
+      </w:pPr>
+    </w:p>
+    <w:p>
+      <w:pPr>
+        <w:rPr>
+          <w:rFonts w:ascii="Times New Roman" w:hAnsi="Times New Roman" w:cs="Times New Roman"/>
+          <w:sz w:val="24"/>
+          <w:szCs w:val="24"/>
+        </w:rPr>
+      </w:pPr>
+    </w:p>
+    <w:p>
+      <w:pPr>
+        <w:rPr>
+          <w:rFonts w:ascii="Times New Roman" w:hAnsi="Times New Roman" w:cs="Times New Roman"/>
+          <w:sz w:val="24"/>
+          <w:szCs w:val="24"/>
+        </w:rPr>
+      </w:pPr>
+    </w:p>
+    <w:p>
+      <w:pPr>
+        <w:rPr>
+          <w:rFonts w:ascii="Times New Roman" w:hAnsi="Times New Roman" w:cs="Times New Roman"/>
+          <w:sz w:val="24"/>
+          <w:szCs w:val="24"/>
+        </w:rPr>
+      </w:pPr>
+    </w:p>
+    <w:p>
+      <w:pPr>
+        <w:rPr>
+          <w:rFonts w:ascii="Times New Roman" w:hAnsi="Times New Roman" w:cs="Times New Roman"/>
+          <w:b/>
+          <w:bCs/>
+          <w:sz w:val="24"/>
+          <w:szCs w:val="24"/>
+        </w:rPr>
+      </w:pPr>
+      <w:r>
+        <w:rPr>
+          <w:rFonts w:ascii="Times New Roman" w:hAnsi="Times New Roman" w:cs="Times New Roman"/>
+          <w:b/>
+          <w:bCs/>
+          <w:sz w:val="24"/>
+          <w:szCs w:val="24"/>
+        </w:rPr>
+        <w:lastRenderedPageBreak/>
+        <w:t>Sign up</w:t>
+      </w:r>
+    </w:p>
+    <w:p>
+      <w:pPr>
+        <w:rPr>
+          <w:rFonts w:ascii="Times New Roman" w:hAnsi="Times New Roman" w:cs="Times New Roman"/>
+          <w:sz w:val="24"/>
+          <w:szCs w:val="24"/>
+        </w:rPr>
+      </w:pPr>
       <w:r>
         <w:rPr>
           <w:rFonts w:ascii="Times New Roman" w:hAnsi="Times New Roman" w:cs="Times New Roman"/>
@@ -208,7 +315,6 @@
           <w:sz w:val="24"/>
           <w:szCs w:val="24"/>
         </w:rPr>
-        <w:lastRenderedPageBreak/>
         <w:drawing>
           <wp:inline distT="0" distB="0" distL="0" distR="0" wp14:anchorId="135DAFEC" wp14:editId="6FA9B80E">
             <wp:extent cx="5943600" cy="2807335"/>
@@ -273,6 +379,27 @@
       <w:pPr>
         <w:rPr>
           <w:rFonts w:ascii="Times New Roman" w:hAnsi="Times New Roman" w:cs="Times New Roman"/>
+          <w:b/>
+          <w:bCs/>
+          <w:sz w:val="24"/>
+          <w:szCs w:val="24"/>
+        </w:rPr>
+      </w:pPr>
+      <w:r>
+        <w:rPr>
+          <w:rFonts w:ascii="Times New Roman" w:hAnsi="Times New Roman" w:cs="Times New Roman"/>
+          <w:b/>
+          <w:bCs/>
+          <w:sz w:val="24"/>
+          <w:szCs w:val="24"/>
+        </w:rPr>
+        <w:t>Sign in</w:t>
+      </w:r>
+    </w:p>
+    <w:p>
+      <w:pPr>
+        <w:rPr>
+          <w:rFonts w:ascii="Times New Roman" w:hAnsi="Times New Roman" w:cs="Times New Roman"/>
           <w:sz w:val="24"/>
           <w:szCs w:val="24"/>
         </w:rPr>
@@ -357,6 +484,27 @@
       <w:pPr>
         <w:rPr>
           <w:rFonts w:ascii="Times New Roman" w:hAnsi="Times New Roman" w:cs="Times New Roman"/>
+          <w:b/>
+          <w:bCs/>
+          <w:sz w:val="24"/>
+          <w:szCs w:val="24"/>
+        </w:rPr>
+      </w:pPr>
+      <w:r>
+        <w:rPr>
+          <w:rFonts w:ascii="Times New Roman" w:hAnsi="Times New Roman" w:cs="Times New Roman"/>
+          <w:b/>
+          <w:bCs/>
+          <w:sz w:val="24"/>
+          <w:szCs w:val="24"/>
+        </w:rPr>
+        <w:t>Index with user logged in</w:t>
+      </w:r>
+    </w:p>
+    <w:p>
+      <w:pPr>
+        <w:rPr>
+          <w:rFonts w:ascii="Times New Roman" w:hAnsi="Times New Roman" w:cs="Times New Roman"/>
           <w:sz w:val="24"/>
           <w:szCs w:val="24"/>
         </w:rPr>
@@ -368,7 +516,6 @@
           <w:sz w:val="24"/>
           <w:szCs w:val="24"/>
         </w:rPr>
-        <w:lastRenderedPageBreak/>
         <w:drawing>
           <wp:inline distT="0" distB="0" distL="0" distR="0" wp14:anchorId="19F06C7D" wp14:editId="04608B8C">
             <wp:extent cx="5943600" cy="2812415"/>
@@ -433,6 +580,27 @@
       <w:pPr>
         <w:rPr>
           <w:rFonts w:ascii="Times New Roman" w:hAnsi="Times New Roman" w:cs="Times New Roman"/>
+          <w:b/>
+          <w:bCs/>
+          <w:sz w:val="24"/>
+          <w:szCs w:val="24"/>
+        </w:rPr>
+      </w:pPr>
+      <w:r>
+        <w:rPr>
+          <w:rFonts w:ascii="Times New Roman" w:hAnsi="Times New Roman" w:cs="Times New Roman"/>
+          <w:b/>
+          <w:bCs/>
+          <w:sz w:val="24"/>
+          <w:szCs w:val="24"/>
+        </w:rPr>
+        <w:t>Comments:</w:t>
+      </w:r>
+    </w:p>
+    <w:p>
+      <w:pPr>
+        <w:rPr>
+          <w:rFonts w:ascii="Times New Roman" w:hAnsi="Times New Roman" w:cs="Times New Roman"/>
           <w:sz w:val="24"/>
           <w:szCs w:val="24"/>
         </w:rPr>
@@ -512,6 +680,46 @@
           <w:szCs w:val="24"/>
         </w:rPr>
       </w:pPr>
+    </w:p>
+    <w:p>
+      <w:pPr>
+        <w:rPr>
+          <w:rFonts w:ascii="Times New Roman" w:hAnsi="Times New Roman" w:cs="Times New Roman"/>
+          <w:sz w:val="24"/>
+          <w:szCs w:val="24"/>
+        </w:rPr>
+      </w:pPr>
+    </w:p>
+    <w:p>
+      <w:pPr>
+        <w:rPr>
+          <w:rFonts w:ascii="Times New Roman" w:hAnsi="Times New Roman" w:cs="Times New Roman"/>
+          <w:b/>
+          <w:bCs/>
+          <w:sz w:val="24"/>
+          <w:szCs w:val="24"/>
+        </w:rPr>
+      </w:pPr>
+      <w:r>
+        <w:rPr>
+          <w:rFonts w:ascii="Times New Roman" w:hAnsi="Times New Roman" w:cs="Times New Roman"/>
+          <w:b/>
+          <w:bCs/>
+          <w:sz w:val="24"/>
+          <w:szCs w:val="24"/>
+        </w:rPr>
+        <w:lastRenderedPageBreak/>
+        <w:t>Add Hotel Page</w:t>
+      </w:r>
+    </w:p>
+    <w:p>
+      <w:pPr>
+        <w:rPr>
+          <w:rFonts w:ascii="Times New Roman" w:hAnsi="Times New Roman" w:cs="Times New Roman"/>
+          <w:sz w:val="24"/>
+          <w:szCs w:val="24"/>
+        </w:rPr>
+      </w:pPr>
       <w:r>
         <w:rPr>
           <w:rFonts w:ascii="Times New Roman" w:hAnsi="Times New Roman" w:cs="Times New Roman"/>
@@ -519,7 +727,6 @@
           <w:sz w:val="24"/>
           <w:szCs w:val="24"/>
         </w:rPr>
-        <w:lastRenderedPageBreak/>
         <w:drawing>
           <wp:inline distT="0" distB="0" distL="0" distR="0" wp14:anchorId="0FC075D1" wp14:editId="6C5E8679">
             <wp:extent cx="5943600" cy="2813685"/>
@@ -577,7 +784,25 @@
           <w:sz w:val="24"/>
           <w:szCs w:val="24"/>
         </w:rPr>
-        <w:t xml:space="preserve">This page is only accessible to admins and super admins, this allows these types of accounts to add a new hotel with all of the fields in the form. </w:t>
+        <w:t xml:space="preserve">This page is only accessible to admins and super admins, this allows these types of accounts to add a new hotel with </w:t>
+      </w:r>
+      <w:proofErr w:type="gramStart"/>
+      <w:r>
+        <w:rPr>
+          <w:rFonts w:ascii="Times New Roman" w:hAnsi="Times New Roman" w:cs="Times New Roman"/>
+          <w:sz w:val="24"/>
+          <w:szCs w:val="24"/>
+        </w:rPr>
+        <w:t>all of</w:t>
+      </w:r>
+      <w:proofErr w:type="gramEnd"/>
+      <w:r>
+        <w:rPr>
+          <w:rFonts w:ascii="Times New Roman" w:hAnsi="Times New Roman" w:cs="Times New Roman"/>
+          <w:sz w:val="24"/>
+          <w:szCs w:val="24"/>
+        </w:rPr>
+        <w:t xml:space="preserve"> the fields in the form. </w:t>
       </w:r>
       <w:r>
         <w:rPr>
@@ -586,6 +811,27 @@
           <w:szCs w:val="24"/>
         </w:rPr>
         <w:t>They can then hit submit and it will appear in the index page, if they wish to return to the index there is a button to go back to home.</w:t>
+      </w:r>
+    </w:p>
+    <w:p>
+      <w:pPr>
+        <w:rPr>
+          <w:rFonts w:ascii="Times New Roman" w:hAnsi="Times New Roman" w:cs="Times New Roman"/>
+          <w:b/>
+          <w:bCs/>
+          <w:sz w:val="24"/>
+          <w:szCs w:val="24"/>
+        </w:rPr>
+      </w:pPr>
+      <w:r>
+        <w:rPr>
+          <w:rFonts w:ascii="Times New Roman" w:hAnsi="Times New Roman" w:cs="Times New Roman"/>
+          <w:b/>
+          <w:bCs/>
+          <w:sz w:val="24"/>
+          <w:szCs w:val="24"/>
+        </w:rPr>
+        <w:t>Edit Hotel Page</w:t>
       </w:r>
     </w:p>
     <w:p>
@@ -671,6 +917,37 @@
           <w:szCs w:val="24"/>
         </w:rPr>
       </w:pPr>
+    </w:p>
+    <w:p>
+      <w:pPr>
+        <w:rPr>
+          <w:rFonts w:ascii="Times New Roman" w:hAnsi="Times New Roman" w:cs="Times New Roman"/>
+          <w:b/>
+          <w:bCs/>
+          <w:sz w:val="24"/>
+          <w:szCs w:val="24"/>
+        </w:rPr>
+      </w:pPr>
+      <w:r>
+        <w:rPr>
+          <w:rFonts w:ascii="Times New Roman" w:hAnsi="Times New Roman" w:cs="Times New Roman"/>
+          <w:b/>
+          <w:bCs/>
+          <w:sz w:val="24"/>
+          <w:szCs w:val="24"/>
+        </w:rPr>
+        <w:lastRenderedPageBreak/>
+        <w:t>User Manager Page</w:t>
+      </w:r>
+    </w:p>
+    <w:p>
+      <w:pPr>
+        <w:rPr>
+          <w:rFonts w:ascii="Times New Roman" w:hAnsi="Times New Roman" w:cs="Times New Roman"/>
+          <w:sz w:val="24"/>
+          <w:szCs w:val="24"/>
+        </w:rPr>
+      </w:pPr>
       <w:r>
         <w:rPr>
           <w:rFonts w:ascii="Times New Roman" w:hAnsi="Times New Roman" w:cs="Times New Roman"/>
@@ -678,7 +955,6 @@
           <w:sz w:val="24"/>
           <w:szCs w:val="24"/>
         </w:rPr>
-        <w:lastRenderedPageBreak/>
         <w:drawing>
           <wp:inline distT="0" distB="0" distL="0" distR="0" wp14:anchorId="42DAC714" wp14:editId="1747D160">
             <wp:extent cx="5943600" cy="2782570"/>
@@ -776,61 +1052,15 @@
           <w:sz w:val="24"/>
           <w:szCs w:val="24"/>
         </w:rPr>
-        <w:t>/</w:t>
-      </w:r>
-      <w:proofErr w:type="spellStart"/>
-      <w:r>
-        <w:rPr>
-          <w:rFonts w:ascii="Times New Roman" w:hAnsi="Times New Roman" w:cs="Times New Roman"/>
-          <w:sz w:val="24"/>
-          <w:szCs w:val="24"/>
-        </w:rPr>
-        <w:t>superAdmin</w:t>
-      </w:r>
-      <w:proofErr w:type="spellEnd"/>
-      <w:r>
-        <w:rPr>
-          <w:rFonts w:ascii="Times New Roman" w:hAnsi="Times New Roman" w:cs="Times New Roman"/>
-          <w:sz w:val="24"/>
-          <w:szCs w:val="24"/>
-        </w:rPr>
-        <w:t>/</w:t>
-      </w:r>
-      <w:proofErr w:type="spellStart"/>
-      <w:r>
-        <w:rPr>
-          <w:rFonts w:ascii="Times New Roman" w:hAnsi="Times New Roman" w:cs="Times New Roman"/>
-          <w:sz w:val="24"/>
-          <w:szCs w:val="24"/>
-        </w:rPr>
-        <w:t>UserConfig.php</w:t>
-      </w:r>
-      <w:proofErr w:type="spellEnd"/>
-      <w:r>
-        <w:rPr>
-          <w:rFonts w:ascii="Times New Roman" w:hAnsi="Times New Roman" w:cs="Times New Roman"/>
-          <w:sz w:val="24"/>
-          <w:szCs w:val="24"/>
-        </w:rPr>
-        <w:t xml:space="preserve"> in the </w:t>
-      </w:r>
-      <w:proofErr w:type="spellStart"/>
-      <w:r>
-        <w:rPr>
-          <w:rFonts w:ascii="Times New Roman" w:hAnsi="Times New Roman" w:cs="Times New Roman"/>
-          <w:sz w:val="24"/>
-          <w:szCs w:val="24"/>
-        </w:rPr>
-        <w:t>url</w:t>
-      </w:r>
-      <w:proofErr w:type="spellEnd"/>
-      <w:r>
-        <w:rPr>
-          <w:rFonts w:ascii="Times New Roman" w:hAnsi="Times New Roman" w:cs="Times New Roman"/>
-          <w:sz w:val="24"/>
-          <w:szCs w:val="24"/>
-        </w:rPr>
-        <w:t xml:space="preserve">. This is so that it is even more hidden from other users. You can use my account to view this page my email is </w:t>
+        <w:t>/superAdmin/UserConfig.php</w:t>
+      </w:r>
+      <w:r>
+        <w:rPr>
+          <w:rFonts w:ascii="Times New Roman" w:hAnsi="Times New Roman" w:cs="Times New Roman"/>
+          <w:sz w:val="24"/>
+          <w:szCs w:val="24"/>
+        </w:rPr>
+        <w:t xml:space="preserve"> in the url. This is so that it is even more hidden from other users. You can use my account to view this page my email is </w:t>
       </w:r>
       <w:hyperlink r:id="rId12" w:history="1">
         <w:r>
@@ -850,6 +1080,27 @@
           <w:szCs w:val="24"/>
         </w:rPr>
         <w:t xml:space="preserve"> and the password is 12345678. This account can also access everything since it is a super admin.</w:t>
+      </w:r>
+    </w:p>
+    <w:p>
+      <w:pPr>
+        <w:rPr>
+          <w:rFonts w:ascii="Times New Roman" w:hAnsi="Times New Roman" w:cs="Times New Roman"/>
+          <w:b/>
+          <w:bCs/>
+          <w:sz w:val="24"/>
+          <w:szCs w:val="24"/>
+        </w:rPr>
+      </w:pPr>
+      <w:r>
+        <w:rPr>
+          <w:rFonts w:ascii="Times New Roman" w:hAnsi="Times New Roman" w:cs="Times New Roman"/>
+          <w:b/>
+          <w:bCs/>
+          <w:sz w:val="24"/>
+          <w:szCs w:val="24"/>
+        </w:rPr>
+        <w:t>Add a User Page</w:t>
       </w:r>
     </w:p>
     <w:p>
@@ -924,7 +1175,37 @@
           <w:sz w:val="24"/>
           <w:szCs w:val="24"/>
         </w:rPr>
-        <w:t>This is the page that allows a super admin to add a new user. They will fill out the form and then hit submit, the email is not validated because if I wanted to add an admin account and I wanted to make their email just admin I can’t if there is a form of validation. Thus, I decided to not add it here. This page also allows you to return to the User Manager page.</w:t>
+        <w:t xml:space="preserve">This is the page that allows a super admin to add a new user. They will fill out the form and then hit submit, the email is not validated because if I wanted to add an admin account and I wanted </w:t>
+      </w:r>
+      <w:r>
+        <w:rPr>
+          <w:rFonts w:ascii="Times New Roman" w:hAnsi="Times New Roman" w:cs="Times New Roman"/>
+          <w:sz w:val="24"/>
+          <w:szCs w:val="24"/>
+        </w:rPr>
+        <w:lastRenderedPageBreak/>
+        <w:t>to make their email just admin I can’t if there is a form of validation. Thus, I decided to not add it here. This page also allows you to return to the User Manager page.</w:t>
+      </w:r>
+    </w:p>
+    <w:p>
+      <w:pPr>
+        <w:rPr>
+          <w:rFonts w:ascii="Times New Roman" w:hAnsi="Times New Roman" w:cs="Times New Roman"/>
+          <w:b/>
+          <w:bCs/>
+          <w:sz w:val="24"/>
+          <w:szCs w:val="24"/>
+        </w:rPr>
+      </w:pPr>
+      <w:r>
+        <w:rPr>
+          <w:rFonts w:ascii="Times New Roman" w:hAnsi="Times New Roman" w:cs="Times New Roman"/>
+          <w:b/>
+          <w:bCs/>
+          <w:sz w:val="24"/>
+          <w:szCs w:val="24"/>
+        </w:rPr>
+        <w:t>Modify a User Page</w:t>
       </w:r>
     </w:p>
     <w:p>
@@ -942,7 +1223,6 @@
           <w:sz w:val="24"/>
           <w:szCs w:val="24"/>
         </w:rPr>
-        <w:lastRenderedPageBreak/>
         <w:drawing>
           <wp:inline distT="0" distB="0" distL="0" distR="0" wp14:anchorId="5C80A522" wp14:editId="4DFA36E5">
             <wp:extent cx="5943600" cy="2811780"/>
@@ -1015,6 +1295,27 @@
       <w:pPr>
         <w:rPr>
           <w:rFonts w:ascii="Times New Roman" w:hAnsi="Times New Roman" w:cs="Times New Roman"/>
+          <w:b/>
+          <w:bCs/>
+          <w:sz w:val="24"/>
+          <w:szCs w:val="24"/>
+        </w:rPr>
+      </w:pPr>
+      <w:r>
+        <w:rPr>
+          <w:rFonts w:ascii="Times New Roman" w:hAnsi="Times New Roman" w:cs="Times New Roman"/>
+          <w:b/>
+          <w:bCs/>
+          <w:sz w:val="24"/>
+          <w:szCs w:val="24"/>
+        </w:rPr>
+        <w:t>Rooms/Detail Page</w:t>
+      </w:r>
+    </w:p>
+    <w:p>
+      <w:pPr>
+        <w:rPr>
+          <w:rFonts w:ascii="Times New Roman" w:hAnsi="Times New Roman" w:cs="Times New Roman"/>
           <w:sz w:val="24"/>
           <w:szCs w:val="24"/>
         </w:rPr>
@@ -1083,7 +1384,73 @@
           <w:sz w:val="24"/>
           <w:szCs w:val="24"/>
         </w:rPr>
-        <w:t>Now to jump to the details page of all of the hotels, we decided to make the details page the rooms page. This will display the rooms that are available. This shows what the page looks like when someone is logged in, if they were not the Reserve buttons would not be there. There is also a Back to Home link at the top of the page that will return you to the home page.</w:t>
+        <w:t xml:space="preserve">Now to jump to the details page of </w:t>
+      </w:r>
+      <w:proofErr w:type="gramStart"/>
+      <w:r>
+        <w:rPr>
+          <w:rFonts w:ascii="Times New Roman" w:hAnsi="Times New Roman" w:cs="Times New Roman"/>
+          <w:sz w:val="24"/>
+          <w:szCs w:val="24"/>
+        </w:rPr>
+        <w:t>all of</w:t>
+      </w:r>
+      <w:proofErr w:type="gramEnd"/>
+      <w:r>
+        <w:rPr>
+          <w:rFonts w:ascii="Times New Roman" w:hAnsi="Times New Roman" w:cs="Times New Roman"/>
+          <w:sz w:val="24"/>
+          <w:szCs w:val="24"/>
+        </w:rPr>
+        <w:t xml:space="preserve"> the hotels, we decided to make the details page the rooms page. This will display the rooms that are available. This shows what the page looks like </w:t>
+      </w:r>
+      <w:r>
+        <w:rPr>
+          <w:rFonts w:ascii="Times New Roman" w:hAnsi="Times New Roman" w:cs="Times New Roman"/>
+          <w:sz w:val="24"/>
+          <w:szCs w:val="24"/>
+        </w:rPr>
+        <w:lastRenderedPageBreak/>
+        <w:t xml:space="preserve">when someone is logged </w:t>
+      </w:r>
+      <w:proofErr w:type="gramStart"/>
+      <w:r>
+        <w:rPr>
+          <w:rFonts w:ascii="Times New Roman" w:hAnsi="Times New Roman" w:cs="Times New Roman"/>
+          <w:sz w:val="24"/>
+          <w:szCs w:val="24"/>
+        </w:rPr>
+        <w:t>in, if</w:t>
+      </w:r>
+      <w:proofErr w:type="gramEnd"/>
+      <w:r>
+        <w:rPr>
+          <w:rFonts w:ascii="Times New Roman" w:hAnsi="Times New Roman" w:cs="Times New Roman"/>
+          <w:sz w:val="24"/>
+          <w:szCs w:val="24"/>
+        </w:rPr>
+        <w:t xml:space="preserve"> they were not the Reserve buttons would not be there. There is also a Back to Home link at the top of the page that will return you to the home page.</w:t>
+      </w:r>
+    </w:p>
+    <w:p>
+      <w:pPr>
+        <w:rPr>
+          <w:rFonts w:ascii="Times New Roman" w:hAnsi="Times New Roman" w:cs="Times New Roman"/>
+          <w:b/>
+          <w:bCs/>
+          <w:sz w:val="24"/>
+          <w:szCs w:val="24"/>
+        </w:rPr>
+      </w:pPr>
+      <w:r>
+        <w:rPr>
+          <w:rFonts w:ascii="Times New Roman" w:hAnsi="Times New Roman" w:cs="Times New Roman"/>
+          <w:b/>
+          <w:bCs/>
+          <w:sz w:val="24"/>
+          <w:szCs w:val="24"/>
+        </w:rPr>
+        <w:t>Reservation Page</w:t>
       </w:r>
     </w:p>
     <w:p>
@@ -1101,7 +1468,6 @@
           <w:sz w:val="24"/>
           <w:szCs w:val="24"/>
         </w:rPr>
-        <w:lastRenderedPageBreak/>
         <w:drawing>
           <wp:inline distT="0" distB="0" distL="0" distR="0" wp14:anchorId="75183178" wp14:editId="740BB2DF">
             <wp:extent cx="5943600" cy="2816860"/>
@@ -1159,7 +1525,33 @@
           <w:sz w:val="24"/>
           <w:szCs w:val="24"/>
         </w:rPr>
-        <w:t>Finally, this is the reservation page, this will take in the arrival date and departure date along with the credit card information. For the sake of this being a project the credit card info is there just to make it feel like an actual booking site, this is not stored in the database. This page will also check to make sure that there are no reservations for the time period that the user entered, if there are any it will give them an appropriate error message. And if they are successful they will get a success message and they will be able to go back to the home page.</w:t>
+        <w:t xml:space="preserve">Finally, this is the reservation page, this will take in the arrival date and departure date along with the credit card information. For the sake of this being a project the credit card info is there just to make it feel like an actual booking site, this is not stored in the database. This page will also check to make sure that there are no reservations for the </w:t>
+      </w:r>
+      <w:proofErr w:type="gramStart"/>
+      <w:r>
+        <w:rPr>
+          <w:rFonts w:ascii="Times New Roman" w:hAnsi="Times New Roman" w:cs="Times New Roman"/>
+          <w:sz w:val="24"/>
+          <w:szCs w:val="24"/>
+        </w:rPr>
+        <w:t>time period</w:t>
+      </w:r>
+      <w:proofErr w:type="gramEnd"/>
+      <w:r>
+        <w:rPr>
+          <w:rFonts w:ascii="Times New Roman" w:hAnsi="Times New Roman" w:cs="Times New Roman"/>
+          <w:sz w:val="24"/>
+          <w:szCs w:val="24"/>
+        </w:rPr>
+        <w:t xml:space="preserve"> that the user entered, if there are any it will give them an appropriate error message. And if they are successful they will get a success message and they will be able to go back to the home page.</w:t>
+      </w:r>
+      <w:r>
+        <w:rPr>
+          <w:rFonts w:ascii="Times New Roman" w:hAnsi="Times New Roman" w:cs="Times New Roman"/>
+          <w:sz w:val="24"/>
+          <w:szCs w:val="24"/>
+        </w:rPr>
+        <w:t xml:space="preserve"> </w:t>
       </w:r>
     </w:p>
     <w:sectPr>
@@ -1574,6 +1966,7 @@
   <w:style w:type="character" w:default="1" w:styleId="DefaultParagraphFont">
     <w:name w:val="Default Paragraph Font"/>
     <w:uiPriority w:val="1"/>
+    <w:semiHidden/>
     <w:unhideWhenUsed/>
   </w:style>
   <w:style w:type="table" w:default="1" w:styleId="TableNormal">

</xml_diff>